<commit_message>
arm position gain updated
</commit_message>
<xml_diff>
--- a/CSCI445 Final ProjectReport.docx
+++ b/CSCI445 Final ProjectReport.docx
@@ -61,6 +61,11 @@
       <w:r>
         <w:t>You might edit the goal location and goal shelf in init function in finalproject.py. However, we assume starting theta is 0.</w:t>
       </w:r>
+      <w:r>
+        <w:t xml:space="preserve"> Please remember to use the pyCreate2 folder we have submitted, since we added a function for get the location of arm in order to handle the rotation of robot once it reaches the goal.</w:t>
+      </w:r>
+      <w:bookmarkStart w:id="0" w:name="_GoBack"/>
+      <w:bookmarkEnd w:id="0"/>
     </w:p>
     <w:p>
       <w:pPr>
@@ -437,8 +442,6 @@
           <w:rFonts w:hint="default"/>
         </w:rPr>
       </w:pPr>
-      <w:bookmarkStart w:id="0" w:name="_GoBack"/>
-      <w:bookmarkEnd w:id="0"/>
       <w:r>
         <w:rPr>
           <w:rFonts w:hint="default"/>

</xml_diff>